<commit_message>
improve output by trimming blackspace
</commit_message>
<xml_diff>
--- a/testfile/AllThaiChars2.docx
+++ b/testfile/AllThaiChars2.docx
@@ -2133,30 +2133,2140 @@
         </w:rPr>
         <w:t>ๆ</w:t>
       </w:r>
-      <w:bookmarkStart w:id="0" w:name="_GoBack"/>
-      <w:bookmarkEnd w:id="0"/>
     </w:p>
     <w:p>
       <w:pPr>
         <w:rPr>
-          <w:rFonts w:ascii="TH Sarabun New" w:hAnsi="TH Sarabun New" w:cs="TH Sarabun New"/>
-          <w:b/>
-          <w:bCs/>
+          <w:rFonts w:ascii="TH SarabunPSK" w:hAnsi="TH SarabunPSK" w:cs="TH SarabunPSK"/>
           <w:sz w:val="24"/>
           <w:szCs w:val="32"/>
         </w:rPr>
       </w:pPr>
+      <w:r>
+        <w:rPr>
+          <w:rFonts w:ascii="TH SarabunPSK" w:hAnsi="TH SarabunPSK" w:cs="TH SarabunPSK"/>
+          <w:sz w:val="24"/>
+          <w:szCs w:val="32"/>
+          <w:cs/>
+        </w:rPr>
+        <w:t>ก</w:t>
+      </w:r>
+      <w:r>
+        <w:rPr>
+          <w:rFonts w:ascii="TH SarabunPSK" w:hAnsi="TH SarabunPSK" w:cs="TH SarabunPSK"/>
+          <w:sz w:val="24"/>
+          <w:szCs w:val="32"/>
+        </w:rPr>
+        <w:t xml:space="preserve"> </w:t>
+      </w:r>
+      <w:r>
+        <w:rPr>
+          <w:rFonts w:ascii="TH SarabunPSK" w:hAnsi="TH SarabunPSK" w:cs="TH SarabunPSK"/>
+          <w:sz w:val="24"/>
+          <w:szCs w:val="32"/>
+          <w:cs/>
+        </w:rPr>
+        <w:t>ข</w:t>
+      </w:r>
+      <w:r>
+        <w:rPr>
+          <w:rFonts w:ascii="TH SarabunPSK" w:hAnsi="TH SarabunPSK" w:cs="TH SarabunPSK"/>
+          <w:sz w:val="24"/>
+          <w:szCs w:val="32"/>
+        </w:rPr>
+        <w:t xml:space="preserve"> </w:t>
+      </w:r>
+      <w:r>
+        <w:rPr>
+          <w:rFonts w:ascii="TH SarabunPSK" w:hAnsi="TH SarabunPSK" w:cs="TH SarabunPSK"/>
+          <w:sz w:val="24"/>
+          <w:szCs w:val="32"/>
+          <w:cs/>
+        </w:rPr>
+        <w:t>ฃ</w:t>
+      </w:r>
+      <w:r>
+        <w:rPr>
+          <w:rFonts w:ascii="TH SarabunPSK" w:hAnsi="TH SarabunPSK" w:cs="TH SarabunPSK"/>
+          <w:sz w:val="24"/>
+          <w:szCs w:val="32"/>
+        </w:rPr>
+        <w:t xml:space="preserve"> </w:t>
+      </w:r>
+      <w:r>
+        <w:rPr>
+          <w:rFonts w:ascii="TH SarabunPSK" w:hAnsi="TH SarabunPSK" w:cs="TH SarabunPSK"/>
+          <w:sz w:val="24"/>
+          <w:szCs w:val="32"/>
+          <w:cs/>
+        </w:rPr>
+        <w:t>ค</w:t>
+      </w:r>
+      <w:r>
+        <w:rPr>
+          <w:rFonts w:ascii="TH SarabunPSK" w:hAnsi="TH SarabunPSK" w:cs="TH SarabunPSK"/>
+          <w:sz w:val="24"/>
+          <w:szCs w:val="32"/>
+        </w:rPr>
+        <w:t xml:space="preserve"> </w:t>
+      </w:r>
+      <w:r>
+        <w:rPr>
+          <w:rFonts w:ascii="TH SarabunPSK" w:hAnsi="TH SarabunPSK" w:cs="TH SarabunPSK"/>
+          <w:sz w:val="24"/>
+          <w:szCs w:val="32"/>
+          <w:cs/>
+        </w:rPr>
+        <w:t>ฅ</w:t>
+      </w:r>
+      <w:r>
+        <w:rPr>
+          <w:rFonts w:ascii="TH SarabunPSK" w:hAnsi="TH SarabunPSK" w:cs="TH SarabunPSK"/>
+          <w:sz w:val="24"/>
+          <w:szCs w:val="32"/>
+        </w:rPr>
+        <w:t xml:space="preserve"> </w:t>
+      </w:r>
+      <w:r>
+        <w:rPr>
+          <w:rFonts w:ascii="TH SarabunPSK" w:hAnsi="TH SarabunPSK" w:cs="TH SarabunPSK"/>
+          <w:sz w:val="24"/>
+          <w:szCs w:val="32"/>
+          <w:cs/>
+        </w:rPr>
+        <w:t>ฆ</w:t>
+      </w:r>
+      <w:r>
+        <w:rPr>
+          <w:rFonts w:ascii="TH SarabunPSK" w:hAnsi="TH SarabunPSK" w:cs="TH SarabunPSK"/>
+          <w:sz w:val="24"/>
+          <w:szCs w:val="32"/>
+        </w:rPr>
+        <w:t xml:space="preserve"> </w:t>
+      </w:r>
+      <w:r>
+        <w:rPr>
+          <w:rFonts w:ascii="TH SarabunPSK" w:hAnsi="TH SarabunPSK" w:cs="TH SarabunPSK"/>
+          <w:sz w:val="24"/>
+          <w:szCs w:val="32"/>
+          <w:cs/>
+        </w:rPr>
+        <w:t>ง</w:t>
+      </w:r>
+      <w:r>
+        <w:rPr>
+          <w:rFonts w:ascii="TH SarabunPSK" w:hAnsi="TH SarabunPSK" w:cs="TH SarabunPSK"/>
+          <w:sz w:val="24"/>
+          <w:szCs w:val="32"/>
+        </w:rPr>
+        <w:t xml:space="preserve"> </w:t>
+      </w:r>
+      <w:r>
+        <w:rPr>
+          <w:rFonts w:ascii="TH SarabunPSK" w:hAnsi="TH SarabunPSK" w:cs="TH SarabunPSK"/>
+          <w:sz w:val="24"/>
+          <w:szCs w:val="32"/>
+          <w:cs/>
+        </w:rPr>
+        <w:t>จ</w:t>
+      </w:r>
+      <w:r>
+        <w:rPr>
+          <w:rFonts w:ascii="TH SarabunPSK" w:hAnsi="TH SarabunPSK" w:cs="TH SarabunPSK"/>
+          <w:sz w:val="24"/>
+          <w:szCs w:val="32"/>
+        </w:rPr>
+        <w:t xml:space="preserve"> </w:t>
+      </w:r>
+      <w:r>
+        <w:rPr>
+          <w:rFonts w:ascii="TH SarabunPSK" w:hAnsi="TH SarabunPSK" w:cs="TH SarabunPSK"/>
+          <w:sz w:val="24"/>
+          <w:szCs w:val="32"/>
+          <w:cs/>
+        </w:rPr>
+        <w:t>ฉ</w:t>
+      </w:r>
+      <w:r>
+        <w:rPr>
+          <w:rFonts w:ascii="TH SarabunPSK" w:hAnsi="TH SarabunPSK" w:cs="TH SarabunPSK"/>
+          <w:sz w:val="24"/>
+          <w:szCs w:val="32"/>
+        </w:rPr>
+        <w:t xml:space="preserve"> </w:t>
+      </w:r>
+      <w:r>
+        <w:rPr>
+          <w:rFonts w:ascii="TH SarabunPSK" w:hAnsi="TH SarabunPSK" w:cs="TH SarabunPSK"/>
+          <w:sz w:val="24"/>
+          <w:szCs w:val="32"/>
+          <w:cs/>
+        </w:rPr>
+        <w:t>ช</w:t>
+      </w:r>
+      <w:r>
+        <w:rPr>
+          <w:rFonts w:ascii="TH SarabunPSK" w:hAnsi="TH SarabunPSK" w:cs="TH SarabunPSK"/>
+          <w:sz w:val="24"/>
+          <w:szCs w:val="32"/>
+        </w:rPr>
+        <w:t xml:space="preserve"> </w:t>
+      </w:r>
+      <w:r>
+        <w:rPr>
+          <w:rFonts w:ascii="TH SarabunPSK" w:hAnsi="TH SarabunPSK" w:cs="TH SarabunPSK"/>
+          <w:sz w:val="24"/>
+          <w:szCs w:val="32"/>
+          <w:cs/>
+        </w:rPr>
+        <w:t>ซ</w:t>
+      </w:r>
+      <w:r>
+        <w:rPr>
+          <w:rFonts w:ascii="TH SarabunPSK" w:hAnsi="TH SarabunPSK" w:cs="TH SarabunPSK"/>
+          <w:sz w:val="24"/>
+          <w:szCs w:val="32"/>
+        </w:rPr>
+        <w:t xml:space="preserve"> </w:t>
+      </w:r>
+      <w:bookmarkStart w:id="0" w:name="_GoBack"/>
+      <w:bookmarkEnd w:id="0"/>
+      <w:r>
+        <w:rPr>
+          <w:rFonts w:ascii="TH SarabunPSK" w:hAnsi="TH SarabunPSK" w:cs="TH SarabunPSK"/>
+          <w:sz w:val="24"/>
+          <w:szCs w:val="32"/>
+          <w:cs/>
+        </w:rPr>
+        <w:t>ฌ</w:t>
+      </w:r>
+      <w:r>
+        <w:rPr>
+          <w:rFonts w:ascii="TH SarabunPSK" w:hAnsi="TH SarabunPSK" w:cs="TH SarabunPSK"/>
+          <w:sz w:val="24"/>
+          <w:szCs w:val="32"/>
+        </w:rPr>
+        <w:t xml:space="preserve"> </w:t>
+      </w:r>
+      <w:r>
+        <w:rPr>
+          <w:rFonts w:ascii="TH SarabunPSK" w:hAnsi="TH SarabunPSK" w:cs="TH SarabunPSK"/>
+          <w:sz w:val="24"/>
+          <w:szCs w:val="32"/>
+          <w:cs/>
+        </w:rPr>
+        <w:t>ญ</w:t>
+      </w:r>
+      <w:r>
+        <w:rPr>
+          <w:rFonts w:ascii="TH SarabunPSK" w:hAnsi="TH SarabunPSK" w:cs="TH SarabunPSK"/>
+          <w:sz w:val="24"/>
+          <w:szCs w:val="32"/>
+        </w:rPr>
+        <w:t xml:space="preserve"> </w:t>
+      </w:r>
+      <w:r>
+        <w:rPr>
+          <w:rFonts w:ascii="TH SarabunPSK" w:hAnsi="TH SarabunPSK" w:cs="TH SarabunPSK"/>
+          <w:sz w:val="24"/>
+          <w:szCs w:val="32"/>
+          <w:cs/>
+        </w:rPr>
+        <w:t>ฎ</w:t>
+      </w:r>
+      <w:r>
+        <w:rPr>
+          <w:rFonts w:ascii="TH SarabunPSK" w:hAnsi="TH SarabunPSK" w:cs="TH SarabunPSK"/>
+          <w:sz w:val="24"/>
+          <w:szCs w:val="32"/>
+        </w:rPr>
+        <w:t xml:space="preserve"> </w:t>
+      </w:r>
+      <w:r>
+        <w:rPr>
+          <w:rFonts w:ascii="TH SarabunPSK" w:hAnsi="TH SarabunPSK" w:cs="TH SarabunPSK"/>
+          <w:sz w:val="24"/>
+          <w:szCs w:val="32"/>
+          <w:cs/>
+        </w:rPr>
+        <w:t>ฏ</w:t>
+      </w:r>
+      <w:r>
+        <w:rPr>
+          <w:rFonts w:ascii="TH SarabunPSK" w:hAnsi="TH SarabunPSK" w:cs="TH SarabunPSK"/>
+          <w:sz w:val="24"/>
+          <w:szCs w:val="32"/>
+        </w:rPr>
+        <w:t xml:space="preserve"> </w:t>
+      </w:r>
+      <w:r>
+        <w:rPr>
+          <w:rFonts w:ascii="TH SarabunPSK" w:hAnsi="TH SarabunPSK" w:cs="TH SarabunPSK"/>
+          <w:sz w:val="24"/>
+          <w:szCs w:val="32"/>
+          <w:cs/>
+        </w:rPr>
+        <w:t>ฐ</w:t>
+      </w:r>
+      <w:r>
+        <w:rPr>
+          <w:rFonts w:ascii="TH SarabunPSK" w:hAnsi="TH SarabunPSK" w:cs="TH SarabunPSK"/>
+          <w:sz w:val="24"/>
+          <w:szCs w:val="32"/>
+        </w:rPr>
+        <w:t xml:space="preserve"> </w:t>
+      </w:r>
+      <w:r>
+        <w:rPr>
+          <w:rFonts w:ascii="TH SarabunPSK" w:hAnsi="TH SarabunPSK" w:cs="TH SarabunPSK"/>
+          <w:sz w:val="24"/>
+          <w:szCs w:val="32"/>
+          <w:cs/>
+        </w:rPr>
+        <w:t>ฑ</w:t>
+      </w:r>
+      <w:r>
+        <w:rPr>
+          <w:rFonts w:ascii="TH SarabunPSK" w:hAnsi="TH SarabunPSK" w:cs="TH SarabunPSK"/>
+          <w:sz w:val="24"/>
+          <w:szCs w:val="32"/>
+        </w:rPr>
+        <w:t xml:space="preserve"> </w:t>
+      </w:r>
+      <w:r>
+        <w:rPr>
+          <w:rFonts w:ascii="TH SarabunPSK" w:hAnsi="TH SarabunPSK" w:cs="TH SarabunPSK"/>
+          <w:sz w:val="24"/>
+          <w:szCs w:val="32"/>
+          <w:cs/>
+        </w:rPr>
+        <w:t>ฒ</w:t>
+      </w:r>
+      <w:r>
+        <w:rPr>
+          <w:rFonts w:ascii="TH SarabunPSK" w:hAnsi="TH SarabunPSK" w:cs="TH SarabunPSK"/>
+          <w:sz w:val="24"/>
+          <w:szCs w:val="32"/>
+        </w:rPr>
+        <w:t xml:space="preserve"> </w:t>
+      </w:r>
+      <w:r>
+        <w:rPr>
+          <w:rFonts w:ascii="TH SarabunPSK" w:hAnsi="TH SarabunPSK" w:cs="TH SarabunPSK"/>
+          <w:sz w:val="24"/>
+          <w:szCs w:val="32"/>
+          <w:cs/>
+        </w:rPr>
+        <w:t>ณ</w:t>
+      </w:r>
+      <w:r>
+        <w:rPr>
+          <w:rFonts w:ascii="TH SarabunPSK" w:hAnsi="TH SarabunPSK" w:cs="TH SarabunPSK"/>
+          <w:sz w:val="24"/>
+          <w:szCs w:val="32"/>
+        </w:rPr>
+        <w:t xml:space="preserve"> </w:t>
+      </w:r>
+      <w:r>
+        <w:rPr>
+          <w:rFonts w:ascii="TH SarabunPSK" w:hAnsi="TH SarabunPSK" w:cs="TH SarabunPSK"/>
+          <w:sz w:val="24"/>
+          <w:szCs w:val="32"/>
+          <w:cs/>
+        </w:rPr>
+        <w:t>ด</w:t>
+      </w:r>
+      <w:r>
+        <w:rPr>
+          <w:rFonts w:ascii="TH SarabunPSK" w:hAnsi="TH SarabunPSK" w:cs="TH SarabunPSK"/>
+          <w:sz w:val="24"/>
+          <w:szCs w:val="32"/>
+        </w:rPr>
+        <w:t xml:space="preserve"> </w:t>
+      </w:r>
+      <w:r>
+        <w:rPr>
+          <w:rFonts w:ascii="TH SarabunPSK" w:hAnsi="TH SarabunPSK" w:cs="TH SarabunPSK"/>
+          <w:sz w:val="24"/>
+          <w:szCs w:val="32"/>
+          <w:cs/>
+        </w:rPr>
+        <w:t>ต</w:t>
+      </w:r>
+      <w:r>
+        <w:rPr>
+          <w:rFonts w:ascii="TH SarabunPSK" w:hAnsi="TH SarabunPSK" w:cs="TH SarabunPSK"/>
+          <w:sz w:val="24"/>
+          <w:szCs w:val="32"/>
+        </w:rPr>
+        <w:t xml:space="preserve"> </w:t>
+      </w:r>
+      <w:r>
+        <w:rPr>
+          <w:rFonts w:ascii="TH SarabunPSK" w:hAnsi="TH SarabunPSK" w:cs="TH SarabunPSK"/>
+          <w:sz w:val="24"/>
+          <w:szCs w:val="32"/>
+          <w:cs/>
+        </w:rPr>
+        <w:t>ถ</w:t>
+      </w:r>
+      <w:r>
+        <w:rPr>
+          <w:rFonts w:ascii="TH SarabunPSK" w:hAnsi="TH SarabunPSK" w:cs="TH SarabunPSK"/>
+          <w:sz w:val="24"/>
+          <w:szCs w:val="32"/>
+        </w:rPr>
+        <w:t xml:space="preserve"> </w:t>
+      </w:r>
+      <w:r>
+        <w:rPr>
+          <w:rFonts w:ascii="TH SarabunPSK" w:hAnsi="TH SarabunPSK" w:cs="TH SarabunPSK"/>
+          <w:sz w:val="24"/>
+          <w:szCs w:val="32"/>
+          <w:cs/>
+        </w:rPr>
+        <w:t>ท</w:t>
+      </w:r>
+      <w:r>
+        <w:rPr>
+          <w:rFonts w:ascii="TH SarabunPSK" w:hAnsi="TH SarabunPSK" w:cs="TH SarabunPSK"/>
+          <w:sz w:val="24"/>
+          <w:szCs w:val="32"/>
+        </w:rPr>
+        <w:t xml:space="preserve"> </w:t>
+      </w:r>
+      <w:r>
+        <w:rPr>
+          <w:rFonts w:ascii="TH SarabunPSK" w:hAnsi="TH SarabunPSK" w:cs="TH SarabunPSK"/>
+          <w:sz w:val="24"/>
+          <w:szCs w:val="32"/>
+          <w:cs/>
+        </w:rPr>
+        <w:t>ธ</w:t>
+      </w:r>
+      <w:r>
+        <w:rPr>
+          <w:rFonts w:ascii="TH SarabunPSK" w:hAnsi="TH SarabunPSK" w:cs="TH SarabunPSK"/>
+          <w:sz w:val="24"/>
+          <w:szCs w:val="32"/>
+        </w:rPr>
+        <w:t xml:space="preserve"> </w:t>
+      </w:r>
+      <w:r>
+        <w:rPr>
+          <w:rFonts w:ascii="TH SarabunPSK" w:hAnsi="TH SarabunPSK" w:cs="TH SarabunPSK"/>
+          <w:sz w:val="24"/>
+          <w:szCs w:val="32"/>
+          <w:cs/>
+        </w:rPr>
+        <w:t>น</w:t>
+      </w:r>
+      <w:r>
+        <w:rPr>
+          <w:rFonts w:ascii="TH SarabunPSK" w:hAnsi="TH SarabunPSK" w:cs="TH SarabunPSK"/>
+          <w:sz w:val="24"/>
+          <w:szCs w:val="32"/>
+        </w:rPr>
+        <w:t xml:space="preserve"> </w:t>
+      </w:r>
+      <w:r>
+        <w:rPr>
+          <w:rFonts w:ascii="TH SarabunPSK" w:hAnsi="TH SarabunPSK" w:cs="TH SarabunPSK"/>
+          <w:sz w:val="24"/>
+          <w:szCs w:val="32"/>
+          <w:cs/>
+        </w:rPr>
+        <w:t>บ</w:t>
+      </w:r>
+      <w:r>
+        <w:rPr>
+          <w:rFonts w:ascii="TH SarabunPSK" w:hAnsi="TH SarabunPSK" w:cs="TH SarabunPSK"/>
+          <w:sz w:val="24"/>
+          <w:szCs w:val="32"/>
+        </w:rPr>
+        <w:t xml:space="preserve"> </w:t>
+      </w:r>
+      <w:r>
+        <w:rPr>
+          <w:rFonts w:ascii="TH SarabunPSK" w:hAnsi="TH SarabunPSK" w:cs="TH SarabunPSK"/>
+          <w:sz w:val="24"/>
+          <w:szCs w:val="32"/>
+          <w:cs/>
+        </w:rPr>
+        <w:t>ป</w:t>
+      </w:r>
+      <w:r>
+        <w:rPr>
+          <w:rFonts w:ascii="TH SarabunPSK" w:hAnsi="TH SarabunPSK" w:cs="TH SarabunPSK"/>
+          <w:sz w:val="24"/>
+          <w:szCs w:val="32"/>
+        </w:rPr>
+        <w:t xml:space="preserve"> </w:t>
+      </w:r>
+      <w:r>
+        <w:rPr>
+          <w:rFonts w:ascii="TH SarabunPSK" w:hAnsi="TH SarabunPSK" w:cs="TH SarabunPSK"/>
+          <w:sz w:val="24"/>
+          <w:szCs w:val="32"/>
+          <w:cs/>
+        </w:rPr>
+        <w:t>ผ</w:t>
+      </w:r>
+      <w:r>
+        <w:rPr>
+          <w:rFonts w:ascii="TH SarabunPSK" w:hAnsi="TH SarabunPSK" w:cs="TH SarabunPSK"/>
+          <w:sz w:val="24"/>
+          <w:szCs w:val="32"/>
+        </w:rPr>
+        <w:t xml:space="preserve"> </w:t>
+      </w:r>
+      <w:r>
+        <w:rPr>
+          <w:rFonts w:ascii="TH SarabunPSK" w:hAnsi="TH SarabunPSK" w:cs="TH SarabunPSK"/>
+          <w:sz w:val="24"/>
+          <w:szCs w:val="32"/>
+          <w:cs/>
+        </w:rPr>
+        <w:t>ฝ</w:t>
+      </w:r>
+      <w:r>
+        <w:rPr>
+          <w:rFonts w:ascii="TH SarabunPSK" w:hAnsi="TH SarabunPSK" w:cs="TH SarabunPSK"/>
+          <w:sz w:val="24"/>
+          <w:szCs w:val="32"/>
+        </w:rPr>
+        <w:t xml:space="preserve"> </w:t>
+      </w:r>
+      <w:r>
+        <w:rPr>
+          <w:rFonts w:ascii="TH SarabunPSK" w:hAnsi="TH SarabunPSK" w:cs="TH SarabunPSK"/>
+          <w:sz w:val="24"/>
+          <w:szCs w:val="32"/>
+          <w:cs/>
+        </w:rPr>
+        <w:t>พ</w:t>
+      </w:r>
+      <w:r>
+        <w:rPr>
+          <w:rFonts w:ascii="TH SarabunPSK" w:hAnsi="TH SarabunPSK" w:cs="TH SarabunPSK"/>
+          <w:sz w:val="24"/>
+          <w:szCs w:val="32"/>
+        </w:rPr>
+        <w:t xml:space="preserve"> </w:t>
+      </w:r>
+      <w:r>
+        <w:rPr>
+          <w:rFonts w:ascii="TH SarabunPSK" w:hAnsi="TH SarabunPSK" w:cs="TH SarabunPSK"/>
+          <w:sz w:val="24"/>
+          <w:szCs w:val="32"/>
+          <w:cs/>
+        </w:rPr>
+        <w:t>ฟ</w:t>
+      </w:r>
+      <w:r>
+        <w:rPr>
+          <w:rFonts w:ascii="TH SarabunPSK" w:hAnsi="TH SarabunPSK" w:cs="TH SarabunPSK"/>
+          <w:sz w:val="24"/>
+          <w:szCs w:val="32"/>
+        </w:rPr>
+        <w:t xml:space="preserve"> </w:t>
+      </w:r>
+      <w:r>
+        <w:rPr>
+          <w:rFonts w:ascii="TH SarabunPSK" w:hAnsi="TH SarabunPSK" w:cs="TH SarabunPSK"/>
+          <w:sz w:val="24"/>
+          <w:szCs w:val="32"/>
+          <w:cs/>
+        </w:rPr>
+        <w:t>ภ</w:t>
+      </w:r>
+      <w:r>
+        <w:rPr>
+          <w:rFonts w:ascii="TH SarabunPSK" w:hAnsi="TH SarabunPSK" w:cs="TH SarabunPSK"/>
+          <w:sz w:val="24"/>
+          <w:szCs w:val="32"/>
+        </w:rPr>
+        <w:t xml:space="preserve"> </w:t>
+      </w:r>
+      <w:r>
+        <w:rPr>
+          <w:rFonts w:ascii="TH SarabunPSK" w:hAnsi="TH SarabunPSK" w:cs="TH SarabunPSK"/>
+          <w:sz w:val="24"/>
+          <w:szCs w:val="32"/>
+          <w:cs/>
+        </w:rPr>
+        <w:t>ม</w:t>
+      </w:r>
+      <w:r>
+        <w:rPr>
+          <w:rFonts w:ascii="TH SarabunPSK" w:hAnsi="TH SarabunPSK" w:cs="TH SarabunPSK"/>
+          <w:sz w:val="24"/>
+          <w:szCs w:val="32"/>
+        </w:rPr>
+        <w:t xml:space="preserve"> </w:t>
+      </w:r>
+      <w:r>
+        <w:rPr>
+          <w:rFonts w:ascii="TH SarabunPSK" w:hAnsi="TH SarabunPSK" w:cs="TH SarabunPSK"/>
+          <w:sz w:val="24"/>
+          <w:szCs w:val="32"/>
+          <w:cs/>
+        </w:rPr>
+        <w:t>ย</w:t>
+      </w:r>
+      <w:r>
+        <w:rPr>
+          <w:rFonts w:ascii="TH SarabunPSK" w:hAnsi="TH SarabunPSK" w:cs="TH SarabunPSK"/>
+          <w:sz w:val="24"/>
+          <w:szCs w:val="32"/>
+        </w:rPr>
+        <w:t xml:space="preserve"> </w:t>
+      </w:r>
+      <w:r>
+        <w:rPr>
+          <w:rFonts w:ascii="TH SarabunPSK" w:hAnsi="TH SarabunPSK" w:cs="TH SarabunPSK"/>
+          <w:sz w:val="24"/>
+          <w:szCs w:val="32"/>
+          <w:cs/>
+        </w:rPr>
+        <w:t>ร</w:t>
+      </w:r>
+      <w:r>
+        <w:rPr>
+          <w:rFonts w:ascii="TH SarabunPSK" w:hAnsi="TH SarabunPSK" w:cs="TH SarabunPSK"/>
+          <w:sz w:val="24"/>
+          <w:szCs w:val="32"/>
+        </w:rPr>
+        <w:t xml:space="preserve"> </w:t>
+      </w:r>
+      <w:r>
+        <w:rPr>
+          <w:rFonts w:ascii="TH SarabunPSK" w:hAnsi="TH SarabunPSK" w:cs="TH SarabunPSK"/>
+          <w:sz w:val="24"/>
+          <w:szCs w:val="32"/>
+          <w:cs/>
+        </w:rPr>
+        <w:t>ฤ</w:t>
+      </w:r>
+      <w:r>
+        <w:rPr>
+          <w:rFonts w:ascii="TH SarabunPSK" w:hAnsi="TH SarabunPSK" w:cs="TH SarabunPSK"/>
+          <w:sz w:val="24"/>
+          <w:szCs w:val="32"/>
+        </w:rPr>
+        <w:t xml:space="preserve"> </w:t>
+      </w:r>
+      <w:r>
+        <w:rPr>
+          <w:rFonts w:ascii="TH SarabunPSK" w:hAnsi="TH SarabunPSK" w:cs="TH SarabunPSK"/>
+          <w:sz w:val="24"/>
+          <w:szCs w:val="32"/>
+          <w:cs/>
+        </w:rPr>
+        <w:t>ล</w:t>
+      </w:r>
+      <w:r>
+        <w:rPr>
+          <w:rFonts w:ascii="TH SarabunPSK" w:hAnsi="TH SarabunPSK" w:cs="TH SarabunPSK"/>
+          <w:sz w:val="24"/>
+          <w:szCs w:val="32"/>
+        </w:rPr>
+        <w:t xml:space="preserve"> </w:t>
+      </w:r>
+      <w:r>
+        <w:rPr>
+          <w:rFonts w:ascii="TH SarabunPSK" w:hAnsi="TH SarabunPSK" w:cs="TH SarabunPSK"/>
+          <w:sz w:val="24"/>
+          <w:szCs w:val="32"/>
+          <w:cs/>
+        </w:rPr>
+        <w:t>ฦ</w:t>
+      </w:r>
+      <w:r>
+        <w:rPr>
+          <w:rFonts w:ascii="TH SarabunPSK" w:hAnsi="TH SarabunPSK" w:cs="TH SarabunPSK"/>
+          <w:sz w:val="24"/>
+          <w:szCs w:val="32"/>
+        </w:rPr>
+        <w:t xml:space="preserve"> </w:t>
+      </w:r>
+      <w:r>
+        <w:rPr>
+          <w:rFonts w:ascii="TH SarabunPSK" w:hAnsi="TH SarabunPSK" w:cs="TH SarabunPSK"/>
+          <w:sz w:val="24"/>
+          <w:szCs w:val="32"/>
+          <w:cs/>
+        </w:rPr>
+        <w:t>ว</w:t>
+      </w:r>
+      <w:r>
+        <w:rPr>
+          <w:rFonts w:ascii="TH SarabunPSK" w:hAnsi="TH SarabunPSK" w:cs="TH SarabunPSK"/>
+          <w:sz w:val="24"/>
+          <w:szCs w:val="32"/>
+        </w:rPr>
+        <w:t xml:space="preserve"> </w:t>
+      </w:r>
+      <w:r>
+        <w:rPr>
+          <w:rFonts w:ascii="TH SarabunPSK" w:hAnsi="TH SarabunPSK" w:cs="TH SarabunPSK"/>
+          <w:sz w:val="24"/>
+          <w:szCs w:val="32"/>
+          <w:cs/>
+        </w:rPr>
+        <w:t>ศ</w:t>
+      </w:r>
+      <w:r>
+        <w:rPr>
+          <w:rFonts w:ascii="TH SarabunPSK" w:hAnsi="TH SarabunPSK" w:cs="TH SarabunPSK"/>
+          <w:sz w:val="24"/>
+          <w:szCs w:val="32"/>
+        </w:rPr>
+        <w:t xml:space="preserve"> </w:t>
+      </w:r>
+      <w:r>
+        <w:rPr>
+          <w:rFonts w:ascii="TH SarabunPSK" w:hAnsi="TH SarabunPSK" w:cs="TH SarabunPSK"/>
+          <w:sz w:val="24"/>
+          <w:szCs w:val="32"/>
+          <w:cs/>
+        </w:rPr>
+        <w:t>ษ</w:t>
+      </w:r>
+      <w:r>
+        <w:rPr>
+          <w:rFonts w:ascii="TH SarabunPSK" w:hAnsi="TH SarabunPSK" w:cs="TH SarabunPSK"/>
+          <w:sz w:val="24"/>
+          <w:szCs w:val="32"/>
+        </w:rPr>
+        <w:t xml:space="preserve"> </w:t>
+      </w:r>
+      <w:r>
+        <w:rPr>
+          <w:rFonts w:ascii="TH SarabunPSK" w:hAnsi="TH SarabunPSK" w:cs="TH SarabunPSK"/>
+          <w:sz w:val="24"/>
+          <w:szCs w:val="32"/>
+          <w:cs/>
+        </w:rPr>
+        <w:t>ส</w:t>
+      </w:r>
+      <w:r>
+        <w:rPr>
+          <w:rFonts w:ascii="TH SarabunPSK" w:hAnsi="TH SarabunPSK" w:cs="TH SarabunPSK"/>
+          <w:sz w:val="24"/>
+          <w:szCs w:val="32"/>
+        </w:rPr>
+        <w:t xml:space="preserve"> </w:t>
+      </w:r>
+      <w:r>
+        <w:rPr>
+          <w:rFonts w:ascii="TH SarabunPSK" w:hAnsi="TH SarabunPSK" w:cs="TH SarabunPSK"/>
+          <w:sz w:val="24"/>
+          <w:szCs w:val="32"/>
+          <w:cs/>
+        </w:rPr>
+        <w:t>ห</w:t>
+      </w:r>
+      <w:r>
+        <w:rPr>
+          <w:rFonts w:ascii="TH SarabunPSK" w:hAnsi="TH SarabunPSK" w:cs="TH SarabunPSK"/>
+          <w:sz w:val="24"/>
+          <w:szCs w:val="32"/>
+        </w:rPr>
+        <w:t xml:space="preserve"> </w:t>
+      </w:r>
+      <w:r>
+        <w:rPr>
+          <w:rFonts w:ascii="TH SarabunPSK" w:hAnsi="TH SarabunPSK" w:cs="TH SarabunPSK"/>
+          <w:sz w:val="24"/>
+          <w:szCs w:val="32"/>
+          <w:cs/>
+        </w:rPr>
+        <w:t>ฬ</w:t>
+      </w:r>
+      <w:r>
+        <w:rPr>
+          <w:rFonts w:ascii="TH SarabunPSK" w:hAnsi="TH SarabunPSK" w:cs="TH SarabunPSK"/>
+          <w:sz w:val="24"/>
+          <w:szCs w:val="32"/>
+        </w:rPr>
+        <w:t xml:space="preserve"> </w:t>
+      </w:r>
+      <w:r>
+        <w:rPr>
+          <w:rFonts w:ascii="TH SarabunPSK" w:hAnsi="TH SarabunPSK" w:cs="TH SarabunPSK"/>
+          <w:sz w:val="24"/>
+          <w:szCs w:val="32"/>
+          <w:cs/>
+        </w:rPr>
+        <w:t>อ</w:t>
+      </w:r>
+      <w:r>
+        <w:rPr>
+          <w:rFonts w:ascii="TH SarabunPSK" w:hAnsi="TH SarabunPSK" w:cs="TH SarabunPSK"/>
+          <w:sz w:val="24"/>
+          <w:szCs w:val="32"/>
+        </w:rPr>
+        <w:t xml:space="preserve"> </w:t>
+      </w:r>
+      <w:r>
+        <w:rPr>
+          <w:rFonts w:ascii="TH SarabunPSK" w:hAnsi="TH SarabunPSK" w:cs="TH SarabunPSK"/>
+          <w:sz w:val="24"/>
+          <w:szCs w:val="32"/>
+          <w:cs/>
+        </w:rPr>
+        <w:t>ฮ</w:t>
+      </w:r>
     </w:p>
     <w:p>
       <w:pPr>
         <w:rPr>
-          <w:rFonts w:ascii="TH Sarabun New" w:hAnsi="TH Sarabun New" w:cs="TH Sarabun New"/>
-          <w:b/>
-          <w:bCs/>
+          <w:rFonts w:ascii="TH SarabunPSK" w:hAnsi="TH SarabunPSK" w:cs="TH SarabunPSK"/>
           <w:sz w:val="24"/>
           <w:szCs w:val="32"/>
         </w:rPr>
       </w:pPr>
+      <w:r>
+        <w:rPr>
+          <w:rFonts w:ascii="TH SarabunPSK" w:hAnsi="TH SarabunPSK" w:cs="TH SarabunPSK"/>
+          <w:sz w:val="24"/>
+          <w:szCs w:val="32"/>
+          <w:cs/>
+        </w:rPr>
+        <w:t>ฯ</w:t>
+      </w:r>
+      <w:r>
+        <w:rPr>
+          <w:rFonts w:ascii="TH SarabunPSK" w:hAnsi="TH SarabunPSK" w:cs="TH SarabunPSK"/>
+          <w:sz w:val="24"/>
+          <w:szCs w:val="32"/>
+        </w:rPr>
+        <w:t xml:space="preserve"> </w:t>
+      </w:r>
+      <w:r>
+        <w:rPr>
+          <w:rFonts w:ascii="TH SarabunPSK" w:hAnsi="TH SarabunPSK" w:cs="TH SarabunPSK"/>
+          <w:sz w:val="24"/>
+          <w:szCs w:val="32"/>
+          <w:cs/>
+        </w:rPr>
+        <w:t>ะ</w:t>
+      </w:r>
+      <w:r>
+        <w:rPr>
+          <w:rFonts w:ascii="TH SarabunPSK" w:hAnsi="TH SarabunPSK" w:cs="TH SarabunPSK"/>
+          <w:sz w:val="24"/>
+          <w:szCs w:val="32"/>
+        </w:rPr>
+        <w:t xml:space="preserve"> </w:t>
+      </w:r>
+      <w:r>
+        <w:rPr>
+          <w:rFonts w:ascii="TH SarabunPSK" w:hAnsi="TH SarabunPSK" w:cs="TH SarabunPSK"/>
+          <w:sz w:val="24"/>
+          <w:szCs w:val="32"/>
+          <w:cs/>
+        </w:rPr>
+        <w:t>า</w:t>
+      </w:r>
+      <w:r>
+        <w:rPr>
+          <w:rFonts w:ascii="TH SarabunPSK" w:hAnsi="TH SarabunPSK" w:cs="TH SarabunPSK"/>
+          <w:sz w:val="24"/>
+          <w:szCs w:val="32"/>
+        </w:rPr>
+        <w:t xml:space="preserve"> </w:t>
+      </w:r>
+      <w:r>
+        <w:rPr>
+          <w:rFonts w:ascii="TH SarabunPSK" w:hAnsi="TH SarabunPSK" w:cs="TH SarabunPSK"/>
+          <w:sz w:val="24"/>
+          <w:szCs w:val="32"/>
+          <w:cs/>
+        </w:rPr>
+        <w:t>เ</w:t>
+      </w:r>
+      <w:r>
+        <w:rPr>
+          <w:rFonts w:ascii="TH SarabunPSK" w:hAnsi="TH SarabunPSK" w:cs="TH SarabunPSK"/>
+          <w:sz w:val="24"/>
+          <w:szCs w:val="32"/>
+        </w:rPr>
+        <w:t xml:space="preserve"> </w:t>
+      </w:r>
+      <w:r>
+        <w:rPr>
+          <w:rFonts w:ascii="TH SarabunPSK" w:hAnsi="TH SarabunPSK" w:cs="TH SarabunPSK"/>
+          <w:sz w:val="24"/>
+          <w:szCs w:val="32"/>
+          <w:cs/>
+        </w:rPr>
+        <w:t>แ</w:t>
+      </w:r>
+      <w:r>
+        <w:rPr>
+          <w:rFonts w:ascii="TH SarabunPSK" w:hAnsi="TH SarabunPSK" w:cs="TH SarabunPSK"/>
+          <w:sz w:val="24"/>
+          <w:szCs w:val="32"/>
+        </w:rPr>
+        <w:t xml:space="preserve"> </w:t>
+      </w:r>
+      <w:r>
+        <w:rPr>
+          <w:rFonts w:ascii="TH SarabunPSK" w:hAnsi="TH SarabunPSK" w:cs="TH SarabunPSK"/>
+          <w:sz w:val="24"/>
+          <w:szCs w:val="32"/>
+          <w:cs/>
+        </w:rPr>
+        <w:t>โ</w:t>
+      </w:r>
+      <w:r>
+        <w:rPr>
+          <w:rFonts w:ascii="TH SarabunPSK" w:hAnsi="TH SarabunPSK" w:cs="TH SarabunPSK"/>
+          <w:sz w:val="24"/>
+          <w:szCs w:val="32"/>
+        </w:rPr>
+        <w:t xml:space="preserve"> </w:t>
+      </w:r>
+      <w:r>
+        <w:rPr>
+          <w:rFonts w:ascii="TH SarabunPSK" w:hAnsi="TH SarabunPSK" w:cs="TH SarabunPSK"/>
+          <w:sz w:val="24"/>
+          <w:szCs w:val="32"/>
+          <w:cs/>
+        </w:rPr>
+        <w:t>ใ</w:t>
+      </w:r>
+      <w:r>
+        <w:rPr>
+          <w:rFonts w:ascii="TH SarabunPSK" w:hAnsi="TH SarabunPSK" w:cs="TH SarabunPSK"/>
+          <w:sz w:val="24"/>
+          <w:szCs w:val="32"/>
+        </w:rPr>
+        <w:t xml:space="preserve"> </w:t>
+      </w:r>
+      <w:r>
+        <w:rPr>
+          <w:rFonts w:ascii="TH SarabunPSK" w:hAnsi="TH SarabunPSK" w:cs="TH SarabunPSK"/>
+          <w:sz w:val="24"/>
+          <w:szCs w:val="32"/>
+          <w:cs/>
+        </w:rPr>
+        <w:t>ไ</w:t>
+      </w:r>
+      <w:r>
+        <w:rPr>
+          <w:rFonts w:ascii="TH SarabunPSK" w:hAnsi="TH SarabunPSK" w:cs="TH SarabunPSK"/>
+          <w:sz w:val="24"/>
+          <w:szCs w:val="32"/>
+        </w:rPr>
+        <w:t xml:space="preserve"> </w:t>
+      </w:r>
+      <w:r>
+        <w:rPr>
+          <w:rFonts w:ascii="TH SarabunPSK" w:hAnsi="TH SarabunPSK" w:cs="TH SarabunPSK"/>
+          <w:sz w:val="24"/>
+          <w:szCs w:val="32"/>
+          <w:cs/>
+        </w:rPr>
+        <w:t>ๅ</w:t>
+      </w:r>
+      <w:r>
+        <w:rPr>
+          <w:rFonts w:ascii="TH SarabunPSK" w:hAnsi="TH SarabunPSK" w:cs="TH SarabunPSK"/>
+          <w:sz w:val="24"/>
+          <w:szCs w:val="32"/>
+        </w:rPr>
+        <w:t xml:space="preserve"> </w:t>
+      </w:r>
+      <w:r>
+        <w:rPr>
+          <w:rFonts w:ascii="TH SarabunPSK" w:hAnsi="TH SarabunPSK" w:cs="TH SarabunPSK"/>
+          <w:sz w:val="24"/>
+          <w:szCs w:val="32"/>
+          <w:cs/>
+        </w:rPr>
+        <w:t>ๆ</w:t>
+      </w:r>
+    </w:p>
+    <w:p>
+      <w:pPr>
+        <w:rPr>
+          <w:rFonts w:ascii="TH SarabunPSK" w:hAnsi="TH SarabunPSK" w:cs="TH SarabunPSK"/>
+          <w:b/>
+          <w:bCs/>
+          <w:sz w:val="24"/>
+          <w:szCs w:val="32"/>
+        </w:rPr>
+      </w:pPr>
+      <w:r>
+        <w:rPr>
+          <w:rFonts w:ascii="TH SarabunPSK" w:hAnsi="TH SarabunPSK" w:cs="TH SarabunPSK"/>
+          <w:b/>
+          <w:bCs/>
+          <w:sz w:val="24"/>
+          <w:szCs w:val="32"/>
+          <w:cs/>
+        </w:rPr>
+        <w:t>ก</w:t>
+      </w:r>
+      <w:r>
+        <w:rPr>
+          <w:rFonts w:ascii="TH SarabunPSK" w:hAnsi="TH SarabunPSK" w:cs="TH SarabunPSK"/>
+          <w:b/>
+          <w:bCs/>
+          <w:sz w:val="24"/>
+          <w:szCs w:val="32"/>
+        </w:rPr>
+        <w:t xml:space="preserve"> </w:t>
+      </w:r>
+      <w:r>
+        <w:rPr>
+          <w:rFonts w:ascii="TH SarabunPSK" w:hAnsi="TH SarabunPSK" w:cs="TH SarabunPSK"/>
+          <w:b/>
+          <w:bCs/>
+          <w:sz w:val="24"/>
+          <w:szCs w:val="32"/>
+          <w:cs/>
+        </w:rPr>
+        <w:t>ข</w:t>
+      </w:r>
+      <w:r>
+        <w:rPr>
+          <w:rFonts w:ascii="TH SarabunPSK" w:hAnsi="TH SarabunPSK" w:cs="TH SarabunPSK"/>
+          <w:b/>
+          <w:bCs/>
+          <w:sz w:val="24"/>
+          <w:szCs w:val="32"/>
+        </w:rPr>
+        <w:t xml:space="preserve"> </w:t>
+      </w:r>
+      <w:r>
+        <w:rPr>
+          <w:rFonts w:ascii="TH SarabunPSK" w:hAnsi="TH SarabunPSK" w:cs="TH SarabunPSK"/>
+          <w:b/>
+          <w:bCs/>
+          <w:sz w:val="24"/>
+          <w:szCs w:val="32"/>
+          <w:cs/>
+        </w:rPr>
+        <w:t>ฃ</w:t>
+      </w:r>
+      <w:r>
+        <w:rPr>
+          <w:rFonts w:ascii="TH SarabunPSK" w:hAnsi="TH SarabunPSK" w:cs="TH SarabunPSK"/>
+          <w:b/>
+          <w:bCs/>
+          <w:sz w:val="24"/>
+          <w:szCs w:val="32"/>
+        </w:rPr>
+        <w:t xml:space="preserve"> </w:t>
+      </w:r>
+      <w:r>
+        <w:rPr>
+          <w:rFonts w:ascii="TH SarabunPSK" w:hAnsi="TH SarabunPSK" w:cs="TH SarabunPSK"/>
+          <w:b/>
+          <w:bCs/>
+          <w:sz w:val="24"/>
+          <w:szCs w:val="32"/>
+          <w:cs/>
+        </w:rPr>
+        <w:t>ค</w:t>
+      </w:r>
+      <w:r>
+        <w:rPr>
+          <w:rFonts w:ascii="TH SarabunPSK" w:hAnsi="TH SarabunPSK" w:cs="TH SarabunPSK"/>
+          <w:b/>
+          <w:bCs/>
+          <w:sz w:val="24"/>
+          <w:szCs w:val="32"/>
+        </w:rPr>
+        <w:t xml:space="preserve"> </w:t>
+      </w:r>
+      <w:r>
+        <w:rPr>
+          <w:rFonts w:ascii="TH SarabunPSK" w:hAnsi="TH SarabunPSK" w:cs="TH SarabunPSK"/>
+          <w:b/>
+          <w:bCs/>
+          <w:sz w:val="24"/>
+          <w:szCs w:val="32"/>
+          <w:cs/>
+        </w:rPr>
+        <w:t>ฅ</w:t>
+      </w:r>
+      <w:r>
+        <w:rPr>
+          <w:rFonts w:ascii="TH SarabunPSK" w:hAnsi="TH SarabunPSK" w:cs="TH SarabunPSK"/>
+          <w:b/>
+          <w:bCs/>
+          <w:sz w:val="24"/>
+          <w:szCs w:val="32"/>
+        </w:rPr>
+        <w:t xml:space="preserve"> </w:t>
+      </w:r>
+      <w:r>
+        <w:rPr>
+          <w:rFonts w:ascii="TH SarabunPSK" w:hAnsi="TH SarabunPSK" w:cs="TH SarabunPSK"/>
+          <w:b/>
+          <w:bCs/>
+          <w:sz w:val="24"/>
+          <w:szCs w:val="32"/>
+          <w:cs/>
+        </w:rPr>
+        <w:t>ฆ</w:t>
+      </w:r>
+      <w:r>
+        <w:rPr>
+          <w:rFonts w:ascii="TH SarabunPSK" w:hAnsi="TH SarabunPSK" w:cs="TH SarabunPSK"/>
+          <w:b/>
+          <w:bCs/>
+          <w:sz w:val="24"/>
+          <w:szCs w:val="32"/>
+        </w:rPr>
+        <w:t xml:space="preserve"> </w:t>
+      </w:r>
+      <w:r>
+        <w:rPr>
+          <w:rFonts w:ascii="TH SarabunPSK" w:hAnsi="TH SarabunPSK" w:cs="TH SarabunPSK"/>
+          <w:b/>
+          <w:bCs/>
+          <w:sz w:val="24"/>
+          <w:szCs w:val="32"/>
+          <w:cs/>
+        </w:rPr>
+        <w:t>ง</w:t>
+      </w:r>
+      <w:r>
+        <w:rPr>
+          <w:rFonts w:ascii="TH SarabunPSK" w:hAnsi="TH SarabunPSK" w:cs="TH SarabunPSK"/>
+          <w:b/>
+          <w:bCs/>
+          <w:sz w:val="24"/>
+          <w:szCs w:val="32"/>
+        </w:rPr>
+        <w:t xml:space="preserve"> </w:t>
+      </w:r>
+      <w:r>
+        <w:rPr>
+          <w:rFonts w:ascii="TH SarabunPSK" w:hAnsi="TH SarabunPSK" w:cs="TH SarabunPSK"/>
+          <w:b/>
+          <w:bCs/>
+          <w:sz w:val="24"/>
+          <w:szCs w:val="32"/>
+          <w:cs/>
+        </w:rPr>
+        <w:t>จ</w:t>
+      </w:r>
+      <w:r>
+        <w:rPr>
+          <w:rFonts w:ascii="TH SarabunPSK" w:hAnsi="TH SarabunPSK" w:cs="TH SarabunPSK"/>
+          <w:b/>
+          <w:bCs/>
+          <w:sz w:val="24"/>
+          <w:szCs w:val="32"/>
+        </w:rPr>
+        <w:t xml:space="preserve"> </w:t>
+      </w:r>
+      <w:r>
+        <w:rPr>
+          <w:rFonts w:ascii="TH SarabunPSK" w:hAnsi="TH SarabunPSK" w:cs="TH SarabunPSK"/>
+          <w:b/>
+          <w:bCs/>
+          <w:sz w:val="24"/>
+          <w:szCs w:val="32"/>
+          <w:cs/>
+        </w:rPr>
+        <w:t>ฉ</w:t>
+      </w:r>
+      <w:r>
+        <w:rPr>
+          <w:rFonts w:ascii="TH SarabunPSK" w:hAnsi="TH SarabunPSK" w:cs="TH SarabunPSK"/>
+          <w:b/>
+          <w:bCs/>
+          <w:sz w:val="24"/>
+          <w:szCs w:val="32"/>
+        </w:rPr>
+        <w:t xml:space="preserve"> </w:t>
+      </w:r>
+      <w:r>
+        <w:rPr>
+          <w:rFonts w:ascii="TH SarabunPSK" w:hAnsi="TH SarabunPSK" w:cs="TH SarabunPSK"/>
+          <w:b/>
+          <w:bCs/>
+          <w:sz w:val="24"/>
+          <w:szCs w:val="32"/>
+          <w:cs/>
+        </w:rPr>
+        <w:t>ช</w:t>
+      </w:r>
+      <w:r>
+        <w:rPr>
+          <w:rFonts w:ascii="TH SarabunPSK" w:hAnsi="TH SarabunPSK" w:cs="TH SarabunPSK"/>
+          <w:b/>
+          <w:bCs/>
+          <w:sz w:val="24"/>
+          <w:szCs w:val="32"/>
+        </w:rPr>
+        <w:t xml:space="preserve"> </w:t>
+      </w:r>
+      <w:r>
+        <w:rPr>
+          <w:rFonts w:ascii="TH SarabunPSK" w:hAnsi="TH SarabunPSK" w:cs="TH SarabunPSK"/>
+          <w:b/>
+          <w:bCs/>
+          <w:sz w:val="24"/>
+          <w:szCs w:val="32"/>
+          <w:cs/>
+        </w:rPr>
+        <w:t>ซ</w:t>
+      </w:r>
+      <w:r>
+        <w:rPr>
+          <w:rFonts w:ascii="TH SarabunPSK" w:hAnsi="TH SarabunPSK" w:cs="TH SarabunPSK"/>
+          <w:b/>
+          <w:bCs/>
+          <w:sz w:val="24"/>
+          <w:szCs w:val="32"/>
+        </w:rPr>
+        <w:t xml:space="preserve"> </w:t>
+      </w:r>
+      <w:r>
+        <w:rPr>
+          <w:rFonts w:ascii="TH SarabunPSK" w:hAnsi="TH SarabunPSK" w:cs="TH SarabunPSK"/>
+          <w:b/>
+          <w:bCs/>
+          <w:sz w:val="24"/>
+          <w:szCs w:val="32"/>
+          <w:cs/>
+        </w:rPr>
+        <w:t>ฌ</w:t>
+      </w:r>
+      <w:r>
+        <w:rPr>
+          <w:rFonts w:ascii="TH SarabunPSK" w:hAnsi="TH SarabunPSK" w:cs="TH SarabunPSK"/>
+          <w:b/>
+          <w:bCs/>
+          <w:sz w:val="24"/>
+          <w:szCs w:val="32"/>
+        </w:rPr>
+        <w:t xml:space="preserve"> </w:t>
+      </w:r>
+      <w:r>
+        <w:rPr>
+          <w:rFonts w:ascii="TH SarabunPSK" w:hAnsi="TH SarabunPSK" w:cs="TH SarabunPSK"/>
+          <w:b/>
+          <w:bCs/>
+          <w:sz w:val="24"/>
+          <w:szCs w:val="32"/>
+          <w:cs/>
+        </w:rPr>
+        <w:t>ญ</w:t>
+      </w:r>
+      <w:r>
+        <w:rPr>
+          <w:rFonts w:ascii="TH SarabunPSK" w:hAnsi="TH SarabunPSK" w:cs="TH SarabunPSK"/>
+          <w:b/>
+          <w:bCs/>
+          <w:sz w:val="24"/>
+          <w:szCs w:val="32"/>
+        </w:rPr>
+        <w:t xml:space="preserve"> </w:t>
+      </w:r>
+      <w:r>
+        <w:rPr>
+          <w:rFonts w:ascii="TH SarabunPSK" w:hAnsi="TH SarabunPSK" w:cs="TH SarabunPSK"/>
+          <w:b/>
+          <w:bCs/>
+          <w:sz w:val="24"/>
+          <w:szCs w:val="32"/>
+          <w:cs/>
+        </w:rPr>
+        <w:t>ฎ</w:t>
+      </w:r>
+      <w:r>
+        <w:rPr>
+          <w:rFonts w:ascii="TH SarabunPSK" w:hAnsi="TH SarabunPSK" w:cs="TH SarabunPSK"/>
+          <w:b/>
+          <w:bCs/>
+          <w:sz w:val="24"/>
+          <w:szCs w:val="32"/>
+        </w:rPr>
+        <w:t xml:space="preserve"> </w:t>
+      </w:r>
+      <w:r>
+        <w:rPr>
+          <w:rFonts w:ascii="TH SarabunPSK" w:hAnsi="TH SarabunPSK" w:cs="TH SarabunPSK"/>
+          <w:b/>
+          <w:bCs/>
+          <w:sz w:val="24"/>
+          <w:szCs w:val="32"/>
+          <w:cs/>
+        </w:rPr>
+        <w:t>ฏ</w:t>
+      </w:r>
+      <w:r>
+        <w:rPr>
+          <w:rFonts w:ascii="TH SarabunPSK" w:hAnsi="TH SarabunPSK" w:cs="TH SarabunPSK"/>
+          <w:b/>
+          <w:bCs/>
+          <w:sz w:val="24"/>
+          <w:szCs w:val="32"/>
+        </w:rPr>
+        <w:t xml:space="preserve"> </w:t>
+      </w:r>
+      <w:r>
+        <w:rPr>
+          <w:rFonts w:ascii="TH SarabunPSK" w:hAnsi="TH SarabunPSK" w:cs="TH SarabunPSK"/>
+          <w:b/>
+          <w:bCs/>
+          <w:sz w:val="24"/>
+          <w:szCs w:val="32"/>
+          <w:cs/>
+        </w:rPr>
+        <w:t>ฐ</w:t>
+      </w:r>
+      <w:r>
+        <w:rPr>
+          <w:rFonts w:ascii="TH SarabunPSK" w:hAnsi="TH SarabunPSK" w:cs="TH SarabunPSK"/>
+          <w:b/>
+          <w:bCs/>
+          <w:sz w:val="24"/>
+          <w:szCs w:val="32"/>
+        </w:rPr>
+        <w:t xml:space="preserve"> </w:t>
+      </w:r>
+      <w:r>
+        <w:rPr>
+          <w:rFonts w:ascii="TH SarabunPSK" w:hAnsi="TH SarabunPSK" w:cs="TH SarabunPSK"/>
+          <w:b/>
+          <w:bCs/>
+          <w:sz w:val="24"/>
+          <w:szCs w:val="32"/>
+          <w:cs/>
+        </w:rPr>
+        <w:t>ฑ</w:t>
+      </w:r>
+      <w:r>
+        <w:rPr>
+          <w:rFonts w:ascii="TH SarabunPSK" w:hAnsi="TH SarabunPSK" w:cs="TH SarabunPSK"/>
+          <w:b/>
+          <w:bCs/>
+          <w:sz w:val="24"/>
+          <w:szCs w:val="32"/>
+        </w:rPr>
+        <w:t xml:space="preserve"> </w:t>
+      </w:r>
+      <w:r>
+        <w:rPr>
+          <w:rFonts w:ascii="TH SarabunPSK" w:hAnsi="TH SarabunPSK" w:cs="TH SarabunPSK"/>
+          <w:b/>
+          <w:bCs/>
+          <w:sz w:val="24"/>
+          <w:szCs w:val="32"/>
+          <w:cs/>
+        </w:rPr>
+        <w:t>ฒ</w:t>
+      </w:r>
+      <w:r>
+        <w:rPr>
+          <w:rFonts w:ascii="TH SarabunPSK" w:hAnsi="TH SarabunPSK" w:cs="TH SarabunPSK"/>
+          <w:b/>
+          <w:bCs/>
+          <w:sz w:val="24"/>
+          <w:szCs w:val="32"/>
+        </w:rPr>
+        <w:t xml:space="preserve"> </w:t>
+      </w:r>
+      <w:r>
+        <w:rPr>
+          <w:rFonts w:ascii="TH SarabunPSK" w:hAnsi="TH SarabunPSK" w:cs="TH SarabunPSK"/>
+          <w:b/>
+          <w:bCs/>
+          <w:sz w:val="24"/>
+          <w:szCs w:val="32"/>
+          <w:cs/>
+        </w:rPr>
+        <w:t>ณ</w:t>
+      </w:r>
+      <w:r>
+        <w:rPr>
+          <w:rFonts w:ascii="TH SarabunPSK" w:hAnsi="TH SarabunPSK" w:cs="TH SarabunPSK"/>
+          <w:b/>
+          <w:bCs/>
+          <w:sz w:val="24"/>
+          <w:szCs w:val="32"/>
+        </w:rPr>
+        <w:t xml:space="preserve"> </w:t>
+      </w:r>
+      <w:r>
+        <w:rPr>
+          <w:rFonts w:ascii="TH SarabunPSK" w:hAnsi="TH SarabunPSK" w:cs="TH SarabunPSK"/>
+          <w:b/>
+          <w:bCs/>
+          <w:sz w:val="24"/>
+          <w:szCs w:val="32"/>
+          <w:cs/>
+        </w:rPr>
+        <w:t>ด</w:t>
+      </w:r>
+      <w:r>
+        <w:rPr>
+          <w:rFonts w:ascii="TH SarabunPSK" w:hAnsi="TH SarabunPSK" w:cs="TH SarabunPSK"/>
+          <w:b/>
+          <w:bCs/>
+          <w:sz w:val="24"/>
+          <w:szCs w:val="32"/>
+        </w:rPr>
+        <w:t xml:space="preserve"> </w:t>
+      </w:r>
+      <w:r>
+        <w:rPr>
+          <w:rFonts w:ascii="TH SarabunPSK" w:hAnsi="TH SarabunPSK" w:cs="TH SarabunPSK"/>
+          <w:b/>
+          <w:bCs/>
+          <w:sz w:val="24"/>
+          <w:szCs w:val="32"/>
+          <w:cs/>
+        </w:rPr>
+        <w:t>ต</w:t>
+      </w:r>
+      <w:r>
+        <w:rPr>
+          <w:rFonts w:ascii="TH SarabunPSK" w:hAnsi="TH SarabunPSK" w:cs="TH SarabunPSK"/>
+          <w:b/>
+          <w:bCs/>
+          <w:sz w:val="24"/>
+          <w:szCs w:val="32"/>
+        </w:rPr>
+        <w:t xml:space="preserve"> </w:t>
+      </w:r>
+      <w:r>
+        <w:rPr>
+          <w:rFonts w:ascii="TH SarabunPSK" w:hAnsi="TH SarabunPSK" w:cs="TH SarabunPSK"/>
+          <w:b/>
+          <w:bCs/>
+          <w:sz w:val="24"/>
+          <w:szCs w:val="32"/>
+          <w:cs/>
+        </w:rPr>
+        <w:t>ถ</w:t>
+      </w:r>
+      <w:r>
+        <w:rPr>
+          <w:rFonts w:ascii="TH SarabunPSK" w:hAnsi="TH SarabunPSK" w:cs="TH SarabunPSK"/>
+          <w:b/>
+          <w:bCs/>
+          <w:sz w:val="24"/>
+          <w:szCs w:val="32"/>
+        </w:rPr>
+        <w:t xml:space="preserve"> </w:t>
+      </w:r>
+      <w:r>
+        <w:rPr>
+          <w:rFonts w:ascii="TH SarabunPSK" w:hAnsi="TH SarabunPSK" w:cs="TH SarabunPSK"/>
+          <w:b/>
+          <w:bCs/>
+          <w:sz w:val="24"/>
+          <w:szCs w:val="32"/>
+          <w:cs/>
+        </w:rPr>
+        <w:t>ท</w:t>
+      </w:r>
+      <w:r>
+        <w:rPr>
+          <w:rFonts w:ascii="TH SarabunPSK" w:hAnsi="TH SarabunPSK" w:cs="TH SarabunPSK"/>
+          <w:b/>
+          <w:bCs/>
+          <w:sz w:val="24"/>
+          <w:szCs w:val="32"/>
+        </w:rPr>
+        <w:t xml:space="preserve"> </w:t>
+      </w:r>
+      <w:r>
+        <w:rPr>
+          <w:rFonts w:ascii="TH SarabunPSK" w:hAnsi="TH SarabunPSK" w:cs="TH SarabunPSK"/>
+          <w:b/>
+          <w:bCs/>
+          <w:sz w:val="24"/>
+          <w:szCs w:val="32"/>
+          <w:cs/>
+        </w:rPr>
+        <w:t>ธ</w:t>
+      </w:r>
+      <w:r>
+        <w:rPr>
+          <w:rFonts w:ascii="TH SarabunPSK" w:hAnsi="TH SarabunPSK" w:cs="TH SarabunPSK"/>
+          <w:b/>
+          <w:bCs/>
+          <w:sz w:val="24"/>
+          <w:szCs w:val="32"/>
+        </w:rPr>
+        <w:t xml:space="preserve"> </w:t>
+      </w:r>
+      <w:r>
+        <w:rPr>
+          <w:rFonts w:ascii="TH SarabunPSK" w:hAnsi="TH SarabunPSK" w:cs="TH SarabunPSK"/>
+          <w:b/>
+          <w:bCs/>
+          <w:sz w:val="24"/>
+          <w:szCs w:val="32"/>
+          <w:cs/>
+        </w:rPr>
+        <w:t>น</w:t>
+      </w:r>
+      <w:r>
+        <w:rPr>
+          <w:rFonts w:ascii="TH SarabunPSK" w:hAnsi="TH SarabunPSK" w:cs="TH SarabunPSK"/>
+          <w:b/>
+          <w:bCs/>
+          <w:sz w:val="24"/>
+          <w:szCs w:val="32"/>
+        </w:rPr>
+        <w:t xml:space="preserve"> </w:t>
+      </w:r>
+      <w:r>
+        <w:rPr>
+          <w:rFonts w:ascii="TH SarabunPSK" w:hAnsi="TH SarabunPSK" w:cs="TH SarabunPSK"/>
+          <w:b/>
+          <w:bCs/>
+          <w:sz w:val="24"/>
+          <w:szCs w:val="32"/>
+          <w:cs/>
+        </w:rPr>
+        <w:t>บ</w:t>
+      </w:r>
+      <w:r>
+        <w:rPr>
+          <w:rFonts w:ascii="TH SarabunPSK" w:hAnsi="TH SarabunPSK" w:cs="TH SarabunPSK"/>
+          <w:b/>
+          <w:bCs/>
+          <w:sz w:val="24"/>
+          <w:szCs w:val="32"/>
+        </w:rPr>
+        <w:t xml:space="preserve"> </w:t>
+      </w:r>
+      <w:r>
+        <w:rPr>
+          <w:rFonts w:ascii="TH SarabunPSK" w:hAnsi="TH SarabunPSK" w:cs="TH SarabunPSK"/>
+          <w:b/>
+          <w:bCs/>
+          <w:sz w:val="24"/>
+          <w:szCs w:val="32"/>
+          <w:cs/>
+        </w:rPr>
+        <w:t>ป</w:t>
+      </w:r>
+      <w:r>
+        <w:rPr>
+          <w:rFonts w:ascii="TH SarabunPSK" w:hAnsi="TH SarabunPSK" w:cs="TH SarabunPSK"/>
+          <w:b/>
+          <w:bCs/>
+          <w:sz w:val="24"/>
+          <w:szCs w:val="32"/>
+        </w:rPr>
+        <w:t xml:space="preserve"> </w:t>
+      </w:r>
+      <w:r>
+        <w:rPr>
+          <w:rFonts w:ascii="TH SarabunPSK" w:hAnsi="TH SarabunPSK" w:cs="TH SarabunPSK"/>
+          <w:b/>
+          <w:bCs/>
+          <w:sz w:val="24"/>
+          <w:szCs w:val="32"/>
+          <w:cs/>
+        </w:rPr>
+        <w:t>ผ</w:t>
+      </w:r>
+      <w:r>
+        <w:rPr>
+          <w:rFonts w:ascii="TH SarabunPSK" w:hAnsi="TH SarabunPSK" w:cs="TH SarabunPSK"/>
+          <w:b/>
+          <w:bCs/>
+          <w:sz w:val="24"/>
+          <w:szCs w:val="32"/>
+        </w:rPr>
+        <w:t xml:space="preserve"> </w:t>
+      </w:r>
+      <w:r>
+        <w:rPr>
+          <w:rFonts w:ascii="TH SarabunPSK" w:hAnsi="TH SarabunPSK" w:cs="TH SarabunPSK"/>
+          <w:b/>
+          <w:bCs/>
+          <w:sz w:val="24"/>
+          <w:szCs w:val="32"/>
+          <w:cs/>
+        </w:rPr>
+        <w:t>ฝ</w:t>
+      </w:r>
+      <w:r>
+        <w:rPr>
+          <w:rFonts w:ascii="TH SarabunPSK" w:hAnsi="TH SarabunPSK" w:cs="TH SarabunPSK"/>
+          <w:b/>
+          <w:bCs/>
+          <w:sz w:val="24"/>
+          <w:szCs w:val="32"/>
+        </w:rPr>
+        <w:t xml:space="preserve"> </w:t>
+      </w:r>
+      <w:r>
+        <w:rPr>
+          <w:rFonts w:ascii="TH SarabunPSK" w:hAnsi="TH SarabunPSK" w:cs="TH SarabunPSK"/>
+          <w:b/>
+          <w:bCs/>
+          <w:sz w:val="24"/>
+          <w:szCs w:val="32"/>
+          <w:cs/>
+        </w:rPr>
+        <w:t>พ</w:t>
+      </w:r>
+      <w:r>
+        <w:rPr>
+          <w:rFonts w:ascii="TH SarabunPSK" w:hAnsi="TH SarabunPSK" w:cs="TH SarabunPSK"/>
+          <w:b/>
+          <w:bCs/>
+          <w:sz w:val="24"/>
+          <w:szCs w:val="32"/>
+        </w:rPr>
+        <w:t xml:space="preserve"> </w:t>
+      </w:r>
+      <w:r>
+        <w:rPr>
+          <w:rFonts w:ascii="TH SarabunPSK" w:hAnsi="TH SarabunPSK" w:cs="TH SarabunPSK"/>
+          <w:b/>
+          <w:bCs/>
+          <w:sz w:val="24"/>
+          <w:szCs w:val="32"/>
+          <w:cs/>
+        </w:rPr>
+        <w:t>ฟ</w:t>
+      </w:r>
+      <w:r>
+        <w:rPr>
+          <w:rFonts w:ascii="TH SarabunPSK" w:hAnsi="TH SarabunPSK" w:cs="TH SarabunPSK"/>
+          <w:b/>
+          <w:bCs/>
+          <w:sz w:val="24"/>
+          <w:szCs w:val="32"/>
+        </w:rPr>
+        <w:t xml:space="preserve"> </w:t>
+      </w:r>
+      <w:r>
+        <w:rPr>
+          <w:rFonts w:ascii="TH SarabunPSK" w:hAnsi="TH SarabunPSK" w:cs="TH SarabunPSK"/>
+          <w:b/>
+          <w:bCs/>
+          <w:sz w:val="24"/>
+          <w:szCs w:val="32"/>
+          <w:cs/>
+        </w:rPr>
+        <w:t>ภ</w:t>
+      </w:r>
+      <w:r>
+        <w:rPr>
+          <w:rFonts w:ascii="TH SarabunPSK" w:hAnsi="TH SarabunPSK" w:cs="TH SarabunPSK"/>
+          <w:b/>
+          <w:bCs/>
+          <w:sz w:val="24"/>
+          <w:szCs w:val="32"/>
+        </w:rPr>
+        <w:t xml:space="preserve"> </w:t>
+      </w:r>
+      <w:r>
+        <w:rPr>
+          <w:rFonts w:ascii="TH SarabunPSK" w:hAnsi="TH SarabunPSK" w:cs="TH SarabunPSK"/>
+          <w:b/>
+          <w:bCs/>
+          <w:sz w:val="24"/>
+          <w:szCs w:val="32"/>
+          <w:cs/>
+        </w:rPr>
+        <w:t>ม</w:t>
+      </w:r>
+      <w:r>
+        <w:rPr>
+          <w:rFonts w:ascii="TH SarabunPSK" w:hAnsi="TH SarabunPSK" w:cs="TH SarabunPSK"/>
+          <w:b/>
+          <w:bCs/>
+          <w:sz w:val="24"/>
+          <w:szCs w:val="32"/>
+        </w:rPr>
+        <w:t xml:space="preserve"> </w:t>
+      </w:r>
+      <w:r>
+        <w:rPr>
+          <w:rFonts w:ascii="TH SarabunPSK" w:hAnsi="TH SarabunPSK" w:cs="TH SarabunPSK"/>
+          <w:b/>
+          <w:bCs/>
+          <w:sz w:val="24"/>
+          <w:szCs w:val="32"/>
+          <w:cs/>
+        </w:rPr>
+        <w:t>ย</w:t>
+      </w:r>
+      <w:r>
+        <w:rPr>
+          <w:rFonts w:ascii="TH SarabunPSK" w:hAnsi="TH SarabunPSK" w:cs="TH SarabunPSK"/>
+          <w:b/>
+          <w:bCs/>
+          <w:sz w:val="24"/>
+          <w:szCs w:val="32"/>
+        </w:rPr>
+        <w:t xml:space="preserve"> </w:t>
+      </w:r>
+      <w:r>
+        <w:rPr>
+          <w:rFonts w:ascii="TH SarabunPSK" w:hAnsi="TH SarabunPSK" w:cs="TH SarabunPSK"/>
+          <w:b/>
+          <w:bCs/>
+          <w:sz w:val="24"/>
+          <w:szCs w:val="32"/>
+          <w:cs/>
+        </w:rPr>
+        <w:t>ร</w:t>
+      </w:r>
+      <w:r>
+        <w:rPr>
+          <w:rFonts w:ascii="TH SarabunPSK" w:hAnsi="TH SarabunPSK" w:cs="TH SarabunPSK"/>
+          <w:b/>
+          <w:bCs/>
+          <w:sz w:val="24"/>
+          <w:szCs w:val="32"/>
+        </w:rPr>
+        <w:t xml:space="preserve"> </w:t>
+      </w:r>
+      <w:r>
+        <w:rPr>
+          <w:rFonts w:ascii="TH SarabunPSK" w:hAnsi="TH SarabunPSK" w:cs="TH SarabunPSK"/>
+          <w:b/>
+          <w:bCs/>
+          <w:sz w:val="24"/>
+          <w:szCs w:val="32"/>
+          <w:cs/>
+        </w:rPr>
+        <w:t>ฤ</w:t>
+      </w:r>
+      <w:r>
+        <w:rPr>
+          <w:rFonts w:ascii="TH SarabunPSK" w:hAnsi="TH SarabunPSK" w:cs="TH SarabunPSK"/>
+          <w:b/>
+          <w:bCs/>
+          <w:sz w:val="24"/>
+          <w:szCs w:val="32"/>
+        </w:rPr>
+        <w:t xml:space="preserve"> </w:t>
+      </w:r>
+      <w:r>
+        <w:rPr>
+          <w:rFonts w:ascii="TH SarabunPSK" w:hAnsi="TH SarabunPSK" w:cs="TH SarabunPSK"/>
+          <w:b/>
+          <w:bCs/>
+          <w:sz w:val="24"/>
+          <w:szCs w:val="32"/>
+          <w:cs/>
+        </w:rPr>
+        <w:t>ล</w:t>
+      </w:r>
+      <w:r>
+        <w:rPr>
+          <w:rFonts w:ascii="TH SarabunPSK" w:hAnsi="TH SarabunPSK" w:cs="TH SarabunPSK"/>
+          <w:b/>
+          <w:bCs/>
+          <w:sz w:val="24"/>
+          <w:szCs w:val="32"/>
+        </w:rPr>
+        <w:t xml:space="preserve"> </w:t>
+      </w:r>
+      <w:r>
+        <w:rPr>
+          <w:rFonts w:ascii="TH SarabunPSK" w:hAnsi="TH SarabunPSK" w:cs="TH SarabunPSK"/>
+          <w:b/>
+          <w:bCs/>
+          <w:sz w:val="24"/>
+          <w:szCs w:val="32"/>
+          <w:cs/>
+        </w:rPr>
+        <w:t>ฦ</w:t>
+      </w:r>
+      <w:r>
+        <w:rPr>
+          <w:rFonts w:ascii="TH SarabunPSK" w:hAnsi="TH SarabunPSK" w:cs="TH SarabunPSK"/>
+          <w:b/>
+          <w:bCs/>
+          <w:sz w:val="24"/>
+          <w:szCs w:val="32"/>
+        </w:rPr>
+        <w:t xml:space="preserve"> </w:t>
+      </w:r>
+      <w:r>
+        <w:rPr>
+          <w:rFonts w:ascii="TH SarabunPSK" w:hAnsi="TH SarabunPSK" w:cs="TH SarabunPSK"/>
+          <w:b/>
+          <w:bCs/>
+          <w:sz w:val="24"/>
+          <w:szCs w:val="32"/>
+          <w:cs/>
+        </w:rPr>
+        <w:t>ว</w:t>
+      </w:r>
+      <w:r>
+        <w:rPr>
+          <w:rFonts w:ascii="TH SarabunPSK" w:hAnsi="TH SarabunPSK" w:cs="TH SarabunPSK"/>
+          <w:b/>
+          <w:bCs/>
+          <w:sz w:val="24"/>
+          <w:szCs w:val="32"/>
+        </w:rPr>
+        <w:t xml:space="preserve"> </w:t>
+      </w:r>
+      <w:r>
+        <w:rPr>
+          <w:rFonts w:ascii="TH SarabunPSK" w:hAnsi="TH SarabunPSK" w:cs="TH SarabunPSK"/>
+          <w:b/>
+          <w:bCs/>
+          <w:sz w:val="24"/>
+          <w:szCs w:val="32"/>
+          <w:cs/>
+        </w:rPr>
+        <w:t>ศ</w:t>
+      </w:r>
+      <w:r>
+        <w:rPr>
+          <w:rFonts w:ascii="TH SarabunPSK" w:hAnsi="TH SarabunPSK" w:cs="TH SarabunPSK"/>
+          <w:b/>
+          <w:bCs/>
+          <w:sz w:val="24"/>
+          <w:szCs w:val="32"/>
+        </w:rPr>
+        <w:t xml:space="preserve"> </w:t>
+      </w:r>
+      <w:r>
+        <w:rPr>
+          <w:rFonts w:ascii="TH SarabunPSK" w:hAnsi="TH SarabunPSK" w:cs="TH SarabunPSK"/>
+          <w:b/>
+          <w:bCs/>
+          <w:sz w:val="24"/>
+          <w:szCs w:val="32"/>
+          <w:cs/>
+        </w:rPr>
+        <w:t>ษ</w:t>
+      </w:r>
+      <w:r>
+        <w:rPr>
+          <w:rFonts w:ascii="TH SarabunPSK" w:hAnsi="TH SarabunPSK" w:cs="TH SarabunPSK"/>
+          <w:b/>
+          <w:bCs/>
+          <w:sz w:val="24"/>
+          <w:szCs w:val="32"/>
+        </w:rPr>
+        <w:t xml:space="preserve"> </w:t>
+      </w:r>
+      <w:r>
+        <w:rPr>
+          <w:rFonts w:ascii="TH SarabunPSK" w:hAnsi="TH SarabunPSK" w:cs="TH SarabunPSK"/>
+          <w:b/>
+          <w:bCs/>
+          <w:sz w:val="24"/>
+          <w:szCs w:val="32"/>
+          <w:cs/>
+        </w:rPr>
+        <w:t>ส</w:t>
+      </w:r>
+      <w:r>
+        <w:rPr>
+          <w:rFonts w:ascii="TH SarabunPSK" w:hAnsi="TH SarabunPSK" w:cs="TH SarabunPSK"/>
+          <w:b/>
+          <w:bCs/>
+          <w:sz w:val="24"/>
+          <w:szCs w:val="32"/>
+        </w:rPr>
+        <w:t xml:space="preserve"> </w:t>
+      </w:r>
+      <w:r>
+        <w:rPr>
+          <w:rFonts w:ascii="TH SarabunPSK" w:hAnsi="TH SarabunPSK" w:cs="TH SarabunPSK"/>
+          <w:b/>
+          <w:bCs/>
+          <w:sz w:val="24"/>
+          <w:szCs w:val="32"/>
+          <w:cs/>
+        </w:rPr>
+        <w:t>ห</w:t>
+      </w:r>
+      <w:r>
+        <w:rPr>
+          <w:rFonts w:ascii="TH SarabunPSK" w:hAnsi="TH SarabunPSK" w:cs="TH SarabunPSK"/>
+          <w:b/>
+          <w:bCs/>
+          <w:sz w:val="24"/>
+          <w:szCs w:val="32"/>
+        </w:rPr>
+        <w:t xml:space="preserve"> </w:t>
+      </w:r>
+      <w:r>
+        <w:rPr>
+          <w:rFonts w:ascii="TH SarabunPSK" w:hAnsi="TH SarabunPSK" w:cs="TH SarabunPSK"/>
+          <w:b/>
+          <w:bCs/>
+          <w:sz w:val="24"/>
+          <w:szCs w:val="32"/>
+          <w:cs/>
+        </w:rPr>
+        <w:t>ฬ</w:t>
+      </w:r>
+      <w:r>
+        <w:rPr>
+          <w:rFonts w:ascii="TH SarabunPSK" w:hAnsi="TH SarabunPSK" w:cs="TH SarabunPSK"/>
+          <w:b/>
+          <w:bCs/>
+          <w:sz w:val="24"/>
+          <w:szCs w:val="32"/>
+        </w:rPr>
+        <w:t xml:space="preserve"> </w:t>
+      </w:r>
+      <w:r>
+        <w:rPr>
+          <w:rFonts w:ascii="TH SarabunPSK" w:hAnsi="TH SarabunPSK" w:cs="TH SarabunPSK"/>
+          <w:b/>
+          <w:bCs/>
+          <w:sz w:val="24"/>
+          <w:szCs w:val="32"/>
+          <w:cs/>
+        </w:rPr>
+        <w:t>อ</w:t>
+      </w:r>
+      <w:r>
+        <w:rPr>
+          <w:rFonts w:ascii="TH SarabunPSK" w:hAnsi="TH SarabunPSK" w:cs="TH SarabunPSK"/>
+          <w:b/>
+          <w:bCs/>
+          <w:sz w:val="24"/>
+          <w:szCs w:val="32"/>
+        </w:rPr>
+        <w:t xml:space="preserve"> </w:t>
+      </w:r>
+      <w:r>
+        <w:rPr>
+          <w:rFonts w:ascii="TH SarabunPSK" w:hAnsi="TH SarabunPSK" w:cs="TH SarabunPSK"/>
+          <w:b/>
+          <w:bCs/>
+          <w:sz w:val="24"/>
+          <w:szCs w:val="32"/>
+          <w:cs/>
+        </w:rPr>
+        <w:t>ฮ</w:t>
+      </w:r>
+    </w:p>
+    <w:p>
+      <w:pPr>
+        <w:rPr>
+          <w:rFonts w:ascii="TH SarabunPSK" w:hAnsi="TH SarabunPSK" w:cs="TH SarabunPSK"/>
+          <w:b/>
+          <w:bCs/>
+          <w:sz w:val="24"/>
+          <w:szCs w:val="32"/>
+        </w:rPr>
+      </w:pPr>
+      <w:r>
+        <w:rPr>
+          <w:rFonts w:ascii="TH SarabunPSK" w:hAnsi="TH SarabunPSK" w:cs="TH SarabunPSK"/>
+          <w:b/>
+          <w:bCs/>
+          <w:sz w:val="24"/>
+          <w:szCs w:val="32"/>
+          <w:cs/>
+        </w:rPr>
+        <w:t>ฯ</w:t>
+      </w:r>
+      <w:r>
+        <w:rPr>
+          <w:rFonts w:ascii="TH SarabunPSK" w:hAnsi="TH SarabunPSK" w:cs="TH SarabunPSK"/>
+          <w:b/>
+          <w:bCs/>
+          <w:sz w:val="24"/>
+          <w:szCs w:val="32"/>
+        </w:rPr>
+        <w:t xml:space="preserve"> </w:t>
+      </w:r>
+      <w:r>
+        <w:rPr>
+          <w:rFonts w:ascii="TH SarabunPSK" w:hAnsi="TH SarabunPSK" w:cs="TH SarabunPSK"/>
+          <w:b/>
+          <w:bCs/>
+          <w:sz w:val="24"/>
+          <w:szCs w:val="32"/>
+          <w:cs/>
+        </w:rPr>
+        <w:t>ะ</w:t>
+      </w:r>
+      <w:r>
+        <w:rPr>
+          <w:rFonts w:ascii="TH SarabunPSK" w:hAnsi="TH SarabunPSK" w:cs="TH SarabunPSK"/>
+          <w:b/>
+          <w:bCs/>
+          <w:sz w:val="24"/>
+          <w:szCs w:val="32"/>
+        </w:rPr>
+        <w:t xml:space="preserve"> </w:t>
+      </w:r>
+      <w:r>
+        <w:rPr>
+          <w:rFonts w:ascii="TH SarabunPSK" w:hAnsi="TH SarabunPSK" w:cs="TH SarabunPSK"/>
+          <w:b/>
+          <w:bCs/>
+          <w:sz w:val="24"/>
+          <w:szCs w:val="32"/>
+          <w:cs/>
+        </w:rPr>
+        <w:t>า</w:t>
+      </w:r>
+      <w:r>
+        <w:rPr>
+          <w:rFonts w:ascii="TH SarabunPSK" w:hAnsi="TH SarabunPSK" w:cs="TH SarabunPSK"/>
+          <w:b/>
+          <w:bCs/>
+          <w:sz w:val="24"/>
+          <w:szCs w:val="32"/>
+        </w:rPr>
+        <w:t xml:space="preserve"> </w:t>
+      </w:r>
+      <w:r>
+        <w:rPr>
+          <w:rFonts w:ascii="TH SarabunPSK" w:hAnsi="TH SarabunPSK" w:cs="TH SarabunPSK"/>
+          <w:b/>
+          <w:bCs/>
+          <w:sz w:val="24"/>
+          <w:szCs w:val="32"/>
+          <w:cs/>
+        </w:rPr>
+        <w:t>เ</w:t>
+      </w:r>
+      <w:r>
+        <w:rPr>
+          <w:rFonts w:ascii="TH SarabunPSK" w:hAnsi="TH SarabunPSK" w:cs="TH SarabunPSK"/>
+          <w:b/>
+          <w:bCs/>
+          <w:sz w:val="24"/>
+          <w:szCs w:val="32"/>
+        </w:rPr>
+        <w:t xml:space="preserve"> </w:t>
+      </w:r>
+      <w:r>
+        <w:rPr>
+          <w:rFonts w:ascii="TH SarabunPSK" w:hAnsi="TH SarabunPSK" w:cs="TH SarabunPSK"/>
+          <w:b/>
+          <w:bCs/>
+          <w:sz w:val="24"/>
+          <w:szCs w:val="32"/>
+          <w:cs/>
+        </w:rPr>
+        <w:t>แ</w:t>
+      </w:r>
+      <w:r>
+        <w:rPr>
+          <w:rFonts w:ascii="TH SarabunPSK" w:hAnsi="TH SarabunPSK" w:cs="TH SarabunPSK"/>
+          <w:b/>
+          <w:bCs/>
+          <w:sz w:val="24"/>
+          <w:szCs w:val="32"/>
+        </w:rPr>
+        <w:t xml:space="preserve"> </w:t>
+      </w:r>
+      <w:r>
+        <w:rPr>
+          <w:rFonts w:ascii="TH SarabunPSK" w:hAnsi="TH SarabunPSK" w:cs="TH SarabunPSK"/>
+          <w:b/>
+          <w:bCs/>
+          <w:sz w:val="24"/>
+          <w:szCs w:val="32"/>
+          <w:cs/>
+        </w:rPr>
+        <w:t>โ</w:t>
+      </w:r>
+      <w:r>
+        <w:rPr>
+          <w:rFonts w:ascii="TH SarabunPSK" w:hAnsi="TH SarabunPSK" w:cs="TH SarabunPSK"/>
+          <w:b/>
+          <w:bCs/>
+          <w:sz w:val="24"/>
+          <w:szCs w:val="32"/>
+        </w:rPr>
+        <w:t xml:space="preserve"> </w:t>
+      </w:r>
+      <w:r>
+        <w:rPr>
+          <w:rFonts w:ascii="TH SarabunPSK" w:hAnsi="TH SarabunPSK" w:cs="TH SarabunPSK"/>
+          <w:b/>
+          <w:bCs/>
+          <w:sz w:val="24"/>
+          <w:szCs w:val="32"/>
+          <w:cs/>
+        </w:rPr>
+        <w:t>ใ</w:t>
+      </w:r>
+      <w:r>
+        <w:rPr>
+          <w:rFonts w:ascii="TH SarabunPSK" w:hAnsi="TH SarabunPSK" w:cs="TH SarabunPSK"/>
+          <w:b/>
+          <w:bCs/>
+          <w:sz w:val="24"/>
+          <w:szCs w:val="32"/>
+        </w:rPr>
+        <w:t xml:space="preserve"> </w:t>
+      </w:r>
+      <w:r>
+        <w:rPr>
+          <w:rFonts w:ascii="TH SarabunPSK" w:hAnsi="TH SarabunPSK" w:cs="TH SarabunPSK"/>
+          <w:b/>
+          <w:bCs/>
+          <w:sz w:val="24"/>
+          <w:szCs w:val="32"/>
+          <w:cs/>
+        </w:rPr>
+        <w:t>ไ</w:t>
+      </w:r>
+      <w:r>
+        <w:rPr>
+          <w:rFonts w:ascii="TH SarabunPSK" w:hAnsi="TH SarabunPSK" w:cs="TH SarabunPSK"/>
+          <w:b/>
+          <w:bCs/>
+          <w:sz w:val="24"/>
+          <w:szCs w:val="32"/>
+        </w:rPr>
+        <w:t xml:space="preserve"> </w:t>
+      </w:r>
+      <w:r>
+        <w:rPr>
+          <w:rFonts w:ascii="TH SarabunPSK" w:hAnsi="TH SarabunPSK" w:cs="TH SarabunPSK"/>
+          <w:b/>
+          <w:bCs/>
+          <w:sz w:val="24"/>
+          <w:szCs w:val="32"/>
+          <w:cs/>
+        </w:rPr>
+        <w:t>ๅ</w:t>
+      </w:r>
+      <w:r>
+        <w:rPr>
+          <w:rFonts w:ascii="TH SarabunPSK" w:hAnsi="TH SarabunPSK" w:cs="TH SarabunPSK"/>
+          <w:b/>
+          <w:bCs/>
+          <w:sz w:val="24"/>
+          <w:szCs w:val="32"/>
+        </w:rPr>
+        <w:t xml:space="preserve"> </w:t>
+      </w:r>
+      <w:r>
+        <w:rPr>
+          <w:rFonts w:ascii="TH SarabunPSK" w:hAnsi="TH SarabunPSK" w:cs="TH SarabunPSK"/>
+          <w:b/>
+          <w:bCs/>
+          <w:sz w:val="24"/>
+          <w:szCs w:val="32"/>
+          <w:cs/>
+        </w:rPr>
+        <w:t>ๆ</w:t>
+      </w:r>
     </w:p>
     <w:sectPr>
       <w:pgSz w:w="12240" w:h="15840"/>

</xml_diff>